<commit_message>
Re-incorporated inhibition/activation threshold into Partial trials - along with a few modifications. Made visualization function for Partial trials and corrected Go visualization function. Changed order of functions - visualizatoin functions now at end of code.
</commit_message>
<xml_diff>
--- a/Working/Error functions for each parameter range.docx
+++ b/Working/Error functions for each parameter range.docx
@@ -41,6 +41,83 @@
           <w:lang w:eastAsia="en-NZ"/>
         </w:rPr>
         <w:t xml:space="preserve"> error values, if any went above 10 I set them to 10 so that the y axis scale in final graph made sense. So value of 10 on graph means value was 10 or higher.</w:t>
+      </w:r>
+    </w:p>
+    <w:p>
+      <w:r>
+        <w:rPr>
+          <w:b/>
+          <w:noProof/>
+          <w:sz w:val="24"/>
+          <w:szCs w:val="24"/>
+          <w:lang w:eastAsia="en-NZ"/>
+        </w:rPr>
+        <w:t>Params_Go for lowest chi square value so far:</w:t>
+      </w:r>
+      <w:r>
+        <w:rPr>
+          <w:b/>
+          <w:noProof/>
+          <w:sz w:val="24"/>
+          <w:szCs w:val="24"/>
+          <w:lang w:eastAsia="en-NZ"/>
+        </w:rPr>
+        <w:br/>
+      </w:r>
+      <w:r>
+        <w:rPr>
+          <w:noProof/>
+          <w:sz w:val="24"/>
+          <w:szCs w:val="24"/>
+          <w:lang w:eastAsia="en-NZ"/>
+        </w:rPr>
+        <w:t xml:space="preserve">K_facGo = </w:t>
+      </w:r>
+      <w:r>
+        <w:t>0.004</w:t>
+      </w:r>
+    </w:p>
+    <w:p>
+      <w:r>
+        <w:t>Pre_t_mean = 0.19</w:t>
+      </w:r>
+    </w:p>
+    <w:p>
+      <w:r>
+        <w:t>Pre_t_sd =  0.02</w:t>
+      </w:r>
+    </w:p>
+    <w:p>
+      <w:r>
+        <w:t>Tau_facGo =  1.45</w:t>
+      </w:r>
+    </w:p>
+    <w:p>
+      <w:r>
+        <w:t>Inhib_tonic = 1.61</w:t>
+      </w:r>
+    </w:p>
+    <w:p>
+      <w:r>
+        <w:t xml:space="preserve">Inhib_sd =  0.14  </w:t>
+      </w:r>
+      <w:r>
+        <w:t>** but error function would suggest this isn’t global minimum</w:t>
+      </w:r>
+    </w:p>
+    <w:p>
+      <w:pPr>
+        <w:ind w:firstLine="720"/>
+        <w:rPr>
+          <w:b/>
+          <w:noProof/>
+          <w:sz w:val="24"/>
+          <w:szCs w:val="24"/>
+          <w:lang w:eastAsia="en-NZ"/>
+        </w:rPr>
+      </w:pPr>
+      <w:r>
+        <w:t xml:space="preserve">        </w:t>
       </w:r>
     </w:p>
     <w:p>
@@ -247,6 +324,7 @@
     </w:p>
     <w:p>
       <w:r>
+        <w:lastRenderedPageBreak/>
         <w:br/>
       </w:r>
       <w:r>
@@ -494,10 +572,763 @@
         <w:ind w:firstLine="720"/>
       </w:pPr>
       <w:r>
+        <w:rPr>
+          <w:b/>
+        </w:rPr>
         <w:lastRenderedPageBreak/>
-        <w:t xml:space="preserve">Pre_t_sd – range </w:t>
-      </w:r>
-    </w:p>
+        <w:t>Pre_t_sd</w:t>
+      </w:r>
+      <w:r>
+        <w:t xml:space="preserve"> – range </w:t>
+      </w:r>
+      <w:r>
+        <w:t>0.01 : 0.5</w:t>
+      </w:r>
+    </w:p>
+    <w:p>
+      <w:pPr>
+        <w:ind w:firstLine="720"/>
+      </w:pPr>
+      <w:r>
+        <w:rPr>
+          <w:noProof/>
+          <w:lang w:eastAsia="en-NZ"/>
+        </w:rPr>
+        <w:drawing>
+          <wp:inline distT="0" distB="0" distL="0" distR="0">
+            <wp:extent cx="3060218" cy="2111604"/>
+            <wp:effectExtent l="19050" t="0" r="6832" b="0"/>
+            <wp:docPr id="1" name="Picture 1"/>
+            <wp:cNvGraphicFramePr>
+              <a:graphicFrameLocks xmlns:a="http://schemas.openxmlformats.org/drawingml/2006/main" noChangeAspect="1"/>
+            </wp:cNvGraphicFramePr>
+            <a:graphic xmlns:a="http://schemas.openxmlformats.org/drawingml/2006/main">
+              <a:graphicData uri="http://schemas.openxmlformats.org/drawingml/2006/picture">
+                <pic:pic xmlns:pic="http://schemas.openxmlformats.org/drawingml/2006/picture">
+                  <pic:nvPicPr>
+                    <pic:cNvPr id="0" name="Picture 1"/>
+                    <pic:cNvPicPr>
+                      <a:picLocks noChangeAspect="1" noChangeArrowheads="1"/>
+                    </pic:cNvPicPr>
+                  </pic:nvPicPr>
+                  <pic:blipFill>
+                    <a:blip r:embed="rId11" cstate="print"/>
+                    <a:srcRect/>
+                    <a:stretch>
+                      <a:fillRect/>
+                    </a:stretch>
+                  </pic:blipFill>
+                  <pic:spPr bwMode="auto">
+                    <a:xfrm>
+                      <a:off x="0" y="0"/>
+                      <a:ext cx="3060477" cy="2111783"/>
+                    </a:xfrm>
+                    <a:prstGeom prst="rect">
+                      <a:avLst/>
+                    </a:prstGeom>
+                    <a:noFill/>
+                    <a:ln w="9525">
+                      <a:noFill/>
+                      <a:miter lim="800000"/>
+                      <a:headEnd/>
+                      <a:tailEnd/>
+                    </a:ln>
+                  </pic:spPr>
+                </pic:pic>
+              </a:graphicData>
+            </a:graphic>
+          </wp:inline>
+        </w:drawing>
+      </w:r>
+    </w:p>
+    <w:p>
+      <w:pPr>
+        <w:ind w:firstLine="720"/>
+      </w:pPr>
+      <w:r>
+        <w:rPr>
+          <w:noProof/>
+          <w:lang w:eastAsia="en-NZ"/>
+        </w:rPr>
+        <w:drawing>
+          <wp:inline distT="0" distB="0" distL="0" distR="0">
+            <wp:extent cx="3073880" cy="2121031"/>
+            <wp:effectExtent l="19050" t="0" r="0" b="0"/>
+            <wp:docPr id="2" name="Picture 4"/>
+            <wp:cNvGraphicFramePr>
+              <a:graphicFrameLocks xmlns:a="http://schemas.openxmlformats.org/drawingml/2006/main" noChangeAspect="1"/>
+            </wp:cNvGraphicFramePr>
+            <a:graphic xmlns:a="http://schemas.openxmlformats.org/drawingml/2006/main">
+              <a:graphicData uri="http://schemas.openxmlformats.org/drawingml/2006/picture">
+                <pic:pic xmlns:pic="http://schemas.openxmlformats.org/drawingml/2006/picture">
+                  <pic:nvPicPr>
+                    <pic:cNvPr id="0" name="Picture 4"/>
+                    <pic:cNvPicPr>
+                      <a:picLocks noChangeAspect="1" noChangeArrowheads="1"/>
+                    </pic:cNvPicPr>
+                  </pic:nvPicPr>
+                  <pic:blipFill>
+                    <a:blip r:embed="rId12" cstate="print"/>
+                    <a:srcRect/>
+                    <a:stretch>
+                      <a:fillRect/>
+                    </a:stretch>
+                  </pic:blipFill>
+                  <pic:spPr bwMode="auto">
+                    <a:xfrm>
+                      <a:off x="0" y="0"/>
+                      <a:ext cx="3074140" cy="2121211"/>
+                    </a:xfrm>
+                    <a:prstGeom prst="rect">
+                      <a:avLst/>
+                    </a:prstGeom>
+                    <a:noFill/>
+                    <a:ln w="9525">
+                      <a:noFill/>
+                      <a:miter lim="800000"/>
+                      <a:headEnd/>
+                      <a:tailEnd/>
+                    </a:ln>
+                  </pic:spPr>
+                </pic:pic>
+              </a:graphicData>
+            </a:graphic>
+          </wp:inline>
+        </w:drawing>
+      </w:r>
+    </w:p>
+    <w:p>
+      <w:pPr>
+        <w:ind w:firstLine="720"/>
+      </w:pPr>
+      <w:r>
+        <w:rPr>
+          <w:noProof/>
+          <w:lang w:eastAsia="en-NZ"/>
+        </w:rPr>
+        <w:drawing>
+          <wp:inline distT="0" distB="0" distL="0" distR="0">
+            <wp:extent cx="3087542" cy="2130458"/>
+            <wp:effectExtent l="19050" t="0" r="0" b="0"/>
+            <wp:docPr id="3" name="Picture 7"/>
+            <wp:cNvGraphicFramePr>
+              <a:graphicFrameLocks xmlns:a="http://schemas.openxmlformats.org/drawingml/2006/main" noChangeAspect="1"/>
+            </wp:cNvGraphicFramePr>
+            <a:graphic xmlns:a="http://schemas.openxmlformats.org/drawingml/2006/main">
+              <a:graphicData uri="http://schemas.openxmlformats.org/drawingml/2006/picture">
+                <pic:pic xmlns:pic="http://schemas.openxmlformats.org/drawingml/2006/picture">
+                  <pic:nvPicPr>
+                    <pic:cNvPr id="0" name="Picture 7"/>
+                    <pic:cNvPicPr>
+                      <a:picLocks noChangeAspect="1" noChangeArrowheads="1"/>
+                    </pic:cNvPicPr>
+                  </pic:nvPicPr>
+                  <pic:blipFill>
+                    <a:blip r:embed="rId13" cstate="print"/>
+                    <a:srcRect/>
+                    <a:stretch>
+                      <a:fillRect/>
+                    </a:stretch>
+                  </pic:blipFill>
+                  <pic:spPr bwMode="auto">
+                    <a:xfrm>
+                      <a:off x="0" y="0"/>
+                      <a:ext cx="3087803" cy="2130638"/>
+                    </a:xfrm>
+                    <a:prstGeom prst="rect">
+                      <a:avLst/>
+                    </a:prstGeom>
+                    <a:noFill/>
+                    <a:ln w="9525">
+                      <a:noFill/>
+                      <a:miter lim="800000"/>
+                      <a:headEnd/>
+                      <a:tailEnd/>
+                    </a:ln>
+                  </pic:spPr>
+                </pic:pic>
+              </a:graphicData>
+            </a:graphic>
+          </wp:inline>
+        </w:drawing>
+      </w:r>
+    </w:p>
+    <w:p/>
+    <w:p>
+      <w:r>
+        <w:br w:type="page"/>
+      </w:r>
+    </w:p>
+    <w:p>
+      <w:pPr>
+        <w:ind w:firstLine="720"/>
+      </w:pPr>
+      <w:r>
+        <w:rPr>
+          <w:b/>
+        </w:rPr>
+        <w:lastRenderedPageBreak/>
+        <w:t>Tau_facGo</w:t>
+      </w:r>
+      <w:r>
+        <w:t xml:space="preserve"> </w:t>
+      </w:r>
+      <w:r>
+        <w:t xml:space="preserve"> </w:t>
+      </w:r>
+      <w:r>
+        <w:t xml:space="preserve">– range </w:t>
+      </w:r>
+      <w:r>
+        <w:t xml:space="preserve">0.05 : </w:t>
+      </w:r>
+      <w:r>
+        <w:t>4</w:t>
+      </w:r>
+      <w:r>
+        <w:t>.0</w:t>
+      </w:r>
+    </w:p>
+    <w:p>
+      <w:pPr>
+        <w:ind w:firstLine="720"/>
+      </w:pPr>
+    </w:p>
+    <w:p>
+      <w:pPr>
+        <w:ind w:firstLine="720"/>
+      </w:pPr>
+      <w:r>
+        <w:rPr>
+          <w:noProof/>
+          <w:lang w:eastAsia="en-NZ"/>
+        </w:rPr>
+        <w:drawing>
+          <wp:inline distT="0" distB="0" distL="0" distR="0">
+            <wp:extent cx="3060218" cy="2111604"/>
+            <wp:effectExtent l="19050" t="0" r="6832" b="0"/>
+            <wp:docPr id="5" name="Picture 1"/>
+            <wp:cNvGraphicFramePr>
+              <a:graphicFrameLocks xmlns:a="http://schemas.openxmlformats.org/drawingml/2006/main" noChangeAspect="1"/>
+            </wp:cNvGraphicFramePr>
+            <a:graphic xmlns:a="http://schemas.openxmlformats.org/drawingml/2006/main">
+              <a:graphicData uri="http://schemas.openxmlformats.org/drawingml/2006/picture">
+                <pic:pic xmlns:pic="http://schemas.openxmlformats.org/drawingml/2006/picture">
+                  <pic:nvPicPr>
+                    <pic:cNvPr id="0" name="Picture 1"/>
+                    <pic:cNvPicPr>
+                      <a:picLocks noChangeAspect="1" noChangeArrowheads="1"/>
+                    </pic:cNvPicPr>
+                  </pic:nvPicPr>
+                  <pic:blipFill>
+                    <a:blip r:embed="rId14" cstate="print"/>
+                    <a:srcRect/>
+                    <a:stretch>
+                      <a:fillRect/>
+                    </a:stretch>
+                  </pic:blipFill>
+                  <pic:spPr bwMode="auto">
+                    <a:xfrm>
+                      <a:off x="0" y="0"/>
+                      <a:ext cx="3060477" cy="2111783"/>
+                    </a:xfrm>
+                    <a:prstGeom prst="rect">
+                      <a:avLst/>
+                    </a:prstGeom>
+                    <a:noFill/>
+                    <a:ln w="9525">
+                      <a:noFill/>
+                      <a:miter lim="800000"/>
+                      <a:headEnd/>
+                      <a:tailEnd/>
+                    </a:ln>
+                  </pic:spPr>
+                </pic:pic>
+              </a:graphicData>
+            </a:graphic>
+          </wp:inline>
+        </w:drawing>
+      </w:r>
+    </w:p>
+    <w:p>
+      <w:pPr>
+        <w:ind w:firstLine="720"/>
+      </w:pPr>
+    </w:p>
+    <w:p>
+      <w:pPr>
+        <w:ind w:firstLine="720"/>
+      </w:pPr>
+      <w:r>
+        <w:rPr>
+          <w:noProof/>
+          <w:lang w:eastAsia="en-NZ"/>
+        </w:rPr>
+        <w:drawing>
+          <wp:inline distT="0" distB="0" distL="0" distR="0">
+            <wp:extent cx="3057165" cy="2109498"/>
+            <wp:effectExtent l="19050" t="0" r="0" b="0"/>
+            <wp:docPr id="6" name="Picture 4"/>
+            <wp:cNvGraphicFramePr>
+              <a:graphicFrameLocks xmlns:a="http://schemas.openxmlformats.org/drawingml/2006/main" noChangeAspect="1"/>
+            </wp:cNvGraphicFramePr>
+            <a:graphic xmlns:a="http://schemas.openxmlformats.org/drawingml/2006/main">
+              <a:graphicData uri="http://schemas.openxmlformats.org/drawingml/2006/picture">
+                <pic:pic xmlns:pic="http://schemas.openxmlformats.org/drawingml/2006/picture">
+                  <pic:nvPicPr>
+                    <pic:cNvPr id="0" name="Picture 4"/>
+                    <pic:cNvPicPr>
+                      <a:picLocks noChangeAspect="1" noChangeArrowheads="1"/>
+                    </pic:cNvPicPr>
+                  </pic:nvPicPr>
+                  <pic:blipFill>
+                    <a:blip r:embed="rId15" cstate="print"/>
+                    <a:srcRect/>
+                    <a:stretch>
+                      <a:fillRect/>
+                    </a:stretch>
+                  </pic:blipFill>
+                  <pic:spPr bwMode="auto">
+                    <a:xfrm>
+                      <a:off x="0" y="0"/>
+                      <a:ext cx="3057424" cy="2109677"/>
+                    </a:xfrm>
+                    <a:prstGeom prst="rect">
+                      <a:avLst/>
+                    </a:prstGeom>
+                    <a:noFill/>
+                    <a:ln w="9525">
+                      <a:noFill/>
+                      <a:miter lim="800000"/>
+                      <a:headEnd/>
+                      <a:tailEnd/>
+                    </a:ln>
+                  </pic:spPr>
+                </pic:pic>
+              </a:graphicData>
+            </a:graphic>
+          </wp:inline>
+        </w:drawing>
+      </w:r>
+    </w:p>
+    <w:p>
+      <w:pPr>
+        <w:ind w:firstLine="720"/>
+      </w:pPr>
+      <w:r>
+        <w:rPr>
+          <w:noProof/>
+          <w:lang w:eastAsia="en-NZ"/>
+        </w:rPr>
+        <w:drawing>
+          <wp:inline distT="0" distB="0" distL="0" distR="0">
+            <wp:extent cx="3046556" cy="2102177"/>
+            <wp:effectExtent l="19050" t="0" r="1444" b="0"/>
+            <wp:docPr id="8" name="Picture 7"/>
+            <wp:cNvGraphicFramePr>
+              <a:graphicFrameLocks xmlns:a="http://schemas.openxmlformats.org/drawingml/2006/main" noChangeAspect="1"/>
+            </wp:cNvGraphicFramePr>
+            <a:graphic xmlns:a="http://schemas.openxmlformats.org/drawingml/2006/main">
+              <a:graphicData uri="http://schemas.openxmlformats.org/drawingml/2006/picture">
+                <pic:pic xmlns:pic="http://schemas.openxmlformats.org/drawingml/2006/picture">
+                  <pic:nvPicPr>
+                    <pic:cNvPr id="0" name="Picture 7"/>
+                    <pic:cNvPicPr>
+                      <a:picLocks noChangeAspect="1" noChangeArrowheads="1"/>
+                    </pic:cNvPicPr>
+                  </pic:nvPicPr>
+                  <pic:blipFill>
+                    <a:blip r:embed="rId16" cstate="print"/>
+                    <a:srcRect/>
+                    <a:stretch>
+                      <a:fillRect/>
+                    </a:stretch>
+                  </pic:blipFill>
+                  <pic:spPr bwMode="auto">
+                    <a:xfrm>
+                      <a:off x="0" y="0"/>
+                      <a:ext cx="3046814" cy="2102355"/>
+                    </a:xfrm>
+                    <a:prstGeom prst="rect">
+                      <a:avLst/>
+                    </a:prstGeom>
+                    <a:noFill/>
+                    <a:ln w="9525">
+                      <a:noFill/>
+                      <a:miter lim="800000"/>
+                      <a:headEnd/>
+                      <a:tailEnd/>
+                    </a:ln>
+                  </pic:spPr>
+                </pic:pic>
+              </a:graphicData>
+            </a:graphic>
+          </wp:inline>
+        </w:drawing>
+      </w:r>
+    </w:p>
+    <w:p/>
+    <w:p>
+      <w:r>
+        <w:br w:type="page"/>
+      </w:r>
+    </w:p>
+    <w:p>
+      <w:r>
+        <w:rPr>
+          <w:b/>
+        </w:rPr>
+        <w:lastRenderedPageBreak/>
+        <w:t>Inhib_tonic</w:t>
+      </w:r>
+      <w:r>
+        <w:t xml:space="preserve"> – range 0.05 : 3</w:t>
+      </w:r>
+      <w:r>
+        <w:t>.0</w:t>
+      </w:r>
+    </w:p>
+    <w:p>
+      <w:r>
+        <w:rPr>
+          <w:noProof/>
+          <w:lang w:eastAsia="en-NZ"/>
+        </w:rPr>
+        <w:drawing>
+          <wp:inline distT="0" distB="0" distL="0" distR="0">
+            <wp:extent cx="3402880" cy="2348047"/>
+            <wp:effectExtent l="19050" t="0" r="7070" b="0"/>
+            <wp:docPr id="9" name="Picture 1"/>
+            <wp:cNvGraphicFramePr>
+              <a:graphicFrameLocks xmlns:a="http://schemas.openxmlformats.org/drawingml/2006/main" noChangeAspect="1"/>
+            </wp:cNvGraphicFramePr>
+            <a:graphic xmlns:a="http://schemas.openxmlformats.org/drawingml/2006/main">
+              <a:graphicData uri="http://schemas.openxmlformats.org/drawingml/2006/picture">
+                <pic:pic xmlns:pic="http://schemas.openxmlformats.org/drawingml/2006/picture">
+                  <pic:nvPicPr>
+                    <pic:cNvPr id="0" name="Picture 1"/>
+                    <pic:cNvPicPr>
+                      <a:picLocks noChangeAspect="1" noChangeArrowheads="1"/>
+                    </pic:cNvPicPr>
+                  </pic:nvPicPr>
+                  <pic:blipFill>
+                    <a:blip r:embed="rId17" cstate="print"/>
+                    <a:srcRect/>
+                    <a:stretch>
+                      <a:fillRect/>
+                    </a:stretch>
+                  </pic:blipFill>
+                  <pic:spPr bwMode="auto">
+                    <a:xfrm>
+                      <a:off x="0" y="0"/>
+                      <a:ext cx="3403168" cy="2348246"/>
+                    </a:xfrm>
+                    <a:prstGeom prst="rect">
+                      <a:avLst/>
+                    </a:prstGeom>
+                    <a:noFill/>
+                    <a:ln w="9525">
+                      <a:noFill/>
+                      <a:miter lim="800000"/>
+                      <a:headEnd/>
+                      <a:tailEnd/>
+                    </a:ln>
+                  </pic:spPr>
+                </pic:pic>
+              </a:graphicData>
+            </a:graphic>
+          </wp:inline>
+        </w:drawing>
+      </w:r>
+    </w:p>
+    <w:p>
+      <w:r>
+        <w:rPr>
+          <w:noProof/>
+          <w:lang w:eastAsia="en-NZ"/>
+        </w:rPr>
+        <w:drawing>
+          <wp:inline distT="0" distB="0" distL="0" distR="0">
+            <wp:extent cx="3401760" cy="2347274"/>
+            <wp:effectExtent l="19050" t="0" r="8190" b="0"/>
+            <wp:docPr id="11" name="Picture 1"/>
+            <wp:cNvGraphicFramePr>
+              <a:graphicFrameLocks xmlns:a="http://schemas.openxmlformats.org/drawingml/2006/main" noChangeAspect="1"/>
+            </wp:cNvGraphicFramePr>
+            <a:graphic xmlns:a="http://schemas.openxmlformats.org/drawingml/2006/main">
+              <a:graphicData uri="http://schemas.openxmlformats.org/drawingml/2006/picture">
+                <pic:pic xmlns:pic="http://schemas.openxmlformats.org/drawingml/2006/picture">
+                  <pic:nvPicPr>
+                    <pic:cNvPr id="0" name="Picture 1"/>
+                    <pic:cNvPicPr>
+                      <a:picLocks noChangeAspect="1" noChangeArrowheads="1"/>
+                    </pic:cNvPicPr>
+                  </pic:nvPicPr>
+                  <pic:blipFill>
+                    <a:blip r:embed="rId18" cstate="print"/>
+                    <a:srcRect/>
+                    <a:stretch>
+                      <a:fillRect/>
+                    </a:stretch>
+                  </pic:blipFill>
+                  <pic:spPr bwMode="auto">
+                    <a:xfrm>
+                      <a:off x="0" y="0"/>
+                      <a:ext cx="3402048" cy="2347473"/>
+                    </a:xfrm>
+                    <a:prstGeom prst="rect">
+                      <a:avLst/>
+                    </a:prstGeom>
+                    <a:noFill/>
+                    <a:ln w="9525">
+                      <a:noFill/>
+                      <a:miter lim="800000"/>
+                      <a:headEnd/>
+                      <a:tailEnd/>
+                    </a:ln>
+                  </pic:spPr>
+                </pic:pic>
+              </a:graphicData>
+            </a:graphic>
+          </wp:inline>
+        </w:drawing>
+      </w:r>
+    </w:p>
+    <w:p/>
+    <w:p>
+      <w:r>
+        <w:rPr>
+          <w:noProof/>
+          <w:lang w:eastAsia="en-NZ"/>
+        </w:rPr>
+        <w:drawing>
+          <wp:inline distT="0" distB="0" distL="0" distR="0">
+            <wp:extent cx="3374436" cy="2328420"/>
+            <wp:effectExtent l="19050" t="0" r="0" b="0"/>
+            <wp:docPr id="12" name="Picture 1"/>
+            <wp:cNvGraphicFramePr>
+              <a:graphicFrameLocks xmlns:a="http://schemas.openxmlformats.org/drawingml/2006/main" noChangeAspect="1"/>
+            </wp:cNvGraphicFramePr>
+            <a:graphic xmlns:a="http://schemas.openxmlformats.org/drawingml/2006/main">
+              <a:graphicData uri="http://schemas.openxmlformats.org/drawingml/2006/picture">
+                <pic:pic xmlns:pic="http://schemas.openxmlformats.org/drawingml/2006/picture">
+                  <pic:nvPicPr>
+                    <pic:cNvPr id="0" name="Picture 1"/>
+                    <pic:cNvPicPr>
+                      <a:picLocks noChangeAspect="1" noChangeArrowheads="1"/>
+                    </pic:cNvPicPr>
+                  </pic:nvPicPr>
+                  <pic:blipFill>
+                    <a:blip r:embed="rId19" cstate="print"/>
+                    <a:srcRect/>
+                    <a:stretch>
+                      <a:fillRect/>
+                    </a:stretch>
+                  </pic:blipFill>
+                  <pic:spPr bwMode="auto">
+                    <a:xfrm>
+                      <a:off x="0" y="0"/>
+                      <a:ext cx="3375776" cy="2329344"/>
+                    </a:xfrm>
+                    <a:prstGeom prst="rect">
+                      <a:avLst/>
+                    </a:prstGeom>
+                    <a:noFill/>
+                    <a:ln w="9525">
+                      <a:noFill/>
+                      <a:miter lim="800000"/>
+                      <a:headEnd/>
+                      <a:tailEnd/>
+                    </a:ln>
+                  </pic:spPr>
+                </pic:pic>
+              </a:graphicData>
+            </a:graphic>
+          </wp:inline>
+        </w:drawing>
+      </w:r>
+    </w:p>
+    <w:p/>
+    <w:p>
+      <w:r>
+        <w:br w:type="page"/>
+      </w:r>
+    </w:p>
+    <w:p>
+      <w:r>
+        <w:rPr>
+          <w:b/>
+        </w:rPr>
+        <w:lastRenderedPageBreak/>
+        <w:t>inhib_sd</w:t>
+      </w:r>
+      <w:r>
+        <w:t xml:space="preserve"> – range 0.02 : 2.0</w:t>
+      </w:r>
+      <w:r>
+        <w:t xml:space="preserve">  * y axis very low for all values</w:t>
+      </w:r>
+    </w:p>
+    <w:p>
+      <w:r>
+        <w:rPr>
+          <w:noProof/>
+          <w:lang w:eastAsia="en-NZ"/>
+        </w:rPr>
+        <w:drawing>
+          <wp:inline distT="0" distB="0" distL="0" distR="0">
+            <wp:extent cx="3374599" cy="2269524"/>
+            <wp:effectExtent l="19050" t="0" r="0" b="0"/>
+            <wp:docPr id="14" name="Picture 4"/>
+            <wp:cNvGraphicFramePr>
+              <a:graphicFrameLocks xmlns:a="http://schemas.openxmlformats.org/drawingml/2006/main" noChangeAspect="1"/>
+            </wp:cNvGraphicFramePr>
+            <a:graphic xmlns:a="http://schemas.openxmlformats.org/drawingml/2006/main">
+              <a:graphicData uri="http://schemas.openxmlformats.org/drawingml/2006/picture">
+                <pic:pic xmlns:pic="http://schemas.openxmlformats.org/drawingml/2006/picture">
+                  <pic:nvPicPr>
+                    <pic:cNvPr id="0" name="Picture 4"/>
+                    <pic:cNvPicPr>
+                      <a:picLocks noChangeAspect="1" noChangeArrowheads="1"/>
+                    </pic:cNvPicPr>
+                  </pic:nvPicPr>
+                  <pic:blipFill>
+                    <a:blip r:embed="rId20" cstate="print"/>
+                    <a:srcRect/>
+                    <a:stretch>
+                      <a:fillRect/>
+                    </a:stretch>
+                  </pic:blipFill>
+                  <pic:spPr bwMode="auto">
+                    <a:xfrm>
+                      <a:off x="0" y="0"/>
+                      <a:ext cx="3376656" cy="2270907"/>
+                    </a:xfrm>
+                    <a:prstGeom prst="rect">
+                      <a:avLst/>
+                    </a:prstGeom>
+                    <a:noFill/>
+                    <a:ln w="9525">
+                      <a:noFill/>
+                      <a:miter lim="800000"/>
+                      <a:headEnd/>
+                      <a:tailEnd/>
+                    </a:ln>
+                  </pic:spPr>
+                </pic:pic>
+              </a:graphicData>
+            </a:graphic>
+          </wp:inline>
+        </w:drawing>
+      </w:r>
+    </w:p>
+    <w:p>
+      <w:r>
+        <w:rPr>
+          <w:noProof/>
+          <w:lang w:eastAsia="en-NZ"/>
+        </w:rPr>
+        <w:drawing>
+          <wp:inline distT="0" distB="0" distL="0" distR="0">
+            <wp:extent cx="3392089" cy="2281287"/>
+            <wp:effectExtent l="19050" t="0" r="0" b="0"/>
+            <wp:docPr id="15" name="Picture 7"/>
+            <wp:cNvGraphicFramePr>
+              <a:graphicFrameLocks xmlns:a="http://schemas.openxmlformats.org/drawingml/2006/main" noChangeAspect="1"/>
+            </wp:cNvGraphicFramePr>
+            <a:graphic xmlns:a="http://schemas.openxmlformats.org/drawingml/2006/main">
+              <a:graphicData uri="http://schemas.openxmlformats.org/drawingml/2006/picture">
+                <pic:pic xmlns:pic="http://schemas.openxmlformats.org/drawingml/2006/picture">
+                  <pic:nvPicPr>
+                    <pic:cNvPr id="0" name="Picture 7"/>
+                    <pic:cNvPicPr>
+                      <a:picLocks noChangeAspect="1" noChangeArrowheads="1"/>
+                    </pic:cNvPicPr>
+                  </pic:nvPicPr>
+                  <pic:blipFill>
+                    <a:blip r:embed="rId21" cstate="print"/>
+                    <a:srcRect/>
+                    <a:stretch>
+                      <a:fillRect/>
+                    </a:stretch>
+                  </pic:blipFill>
+                  <pic:spPr bwMode="auto">
+                    <a:xfrm>
+                      <a:off x="0" y="0"/>
+                      <a:ext cx="3394157" cy="2282678"/>
+                    </a:xfrm>
+                    <a:prstGeom prst="rect">
+                      <a:avLst/>
+                    </a:prstGeom>
+                    <a:noFill/>
+                    <a:ln w="9525">
+                      <a:noFill/>
+                      <a:miter lim="800000"/>
+                      <a:headEnd/>
+                      <a:tailEnd/>
+                    </a:ln>
+                  </pic:spPr>
+                </pic:pic>
+              </a:graphicData>
+            </a:graphic>
+          </wp:inline>
+        </w:drawing>
+      </w:r>
+    </w:p>
+    <w:p>
+      <w:r>
+        <w:rPr>
+          <w:noProof/>
+          <w:lang w:eastAsia="en-NZ"/>
+        </w:rPr>
+        <w:drawing>
+          <wp:inline distT="0" distB="0" distL="0" distR="0">
+            <wp:extent cx="3440587" cy="2313903"/>
+            <wp:effectExtent l="19050" t="0" r="7463" b="0"/>
+            <wp:docPr id="17" name="Picture 10"/>
+            <wp:cNvGraphicFramePr>
+              <a:graphicFrameLocks xmlns:a="http://schemas.openxmlformats.org/drawingml/2006/main" noChangeAspect="1"/>
+            </wp:cNvGraphicFramePr>
+            <a:graphic xmlns:a="http://schemas.openxmlformats.org/drawingml/2006/main">
+              <a:graphicData uri="http://schemas.openxmlformats.org/drawingml/2006/picture">
+                <pic:pic xmlns:pic="http://schemas.openxmlformats.org/drawingml/2006/picture">
+                  <pic:nvPicPr>
+                    <pic:cNvPr id="0" name="Picture 10"/>
+                    <pic:cNvPicPr>
+                      <a:picLocks noChangeAspect="1" noChangeArrowheads="1"/>
+                    </pic:cNvPicPr>
+                  </pic:nvPicPr>
+                  <pic:blipFill>
+                    <a:blip r:embed="rId22" cstate="print"/>
+                    <a:srcRect/>
+                    <a:stretch>
+                      <a:fillRect/>
+                    </a:stretch>
+                  </pic:blipFill>
+                  <pic:spPr bwMode="auto">
+                    <a:xfrm>
+                      <a:off x="0" y="0"/>
+                      <a:ext cx="3442684" cy="2315313"/>
+                    </a:xfrm>
+                    <a:prstGeom prst="rect">
+                      <a:avLst/>
+                    </a:prstGeom>
+                    <a:noFill/>
+                    <a:ln w="9525">
+                      <a:noFill/>
+                      <a:miter lim="800000"/>
+                      <a:headEnd/>
+                      <a:tailEnd/>
+                    </a:ln>
+                  </pic:spPr>
+                </pic:pic>
+              </a:graphicData>
+            </a:graphic>
+          </wp:inline>
+        </w:drawing>
+      </w:r>
+    </w:p>
+    <w:p/>
     <w:sectPr>
       <w:pgSz w:w="11906" w:h="16838"/>
       <w:pgMar w:top="1440" w:right="1440" w:bottom="1440" w:left="1440" w:header="708" w:footer="708" w:gutter="0"/>

</xml_diff>